<commit_message>
fix rules for assignment 4
</commit_message>
<xml_diff>
--- a/Assignments/Assignment04_WebApi.docx
+++ b/Assignments/Assignment04_WebApi.docx
@@ -18,9 +18,11 @@
       <w:r>
         <w:t xml:space="preserve">– </w:t>
       </w:r>
+      <w:proofErr w:type="spellStart"/>
       <w:r>
         <w:t>WebApi</w:t>
       </w:r>
+      <w:proofErr w:type="spellEnd"/>
       <w:r>
         <w:br/>
         <w:t>COS318 – FA2017</w:t>
@@ -69,7 +71,15 @@
         <w:t xml:space="preserve"> assignment, we will be returning to Star Wars. “I think my eyes are getting better. Instead of a big dark blur, I’m seeing a big bright blur.” In the third assig</w:t>
       </w:r>
       <w:r>
-        <w:t xml:space="preserve">nment, you wrote javascript that </w:t>
+        <w:t xml:space="preserve">nment, you wrote </w:t>
+      </w:r>
+      <w:proofErr w:type="spellStart"/>
+      <w:r>
+        <w:t>javascript</w:t>
+      </w:r>
+      <w:proofErr w:type="spellEnd"/>
+      <w:r>
+        <w:t xml:space="preserve"> that </w:t>
       </w:r>
       <w:r>
         <w:t xml:space="preserve">communicated with a server that was hosted on Azure. In this assignment, you’ll be recreating that server. </w:t>
@@ -109,9 +119,11 @@
       <w:r>
         <w:t xml:space="preserve">Your </w:t>
       </w:r>
+      <w:proofErr w:type="spellStart"/>
       <w:r>
         <w:t>FavoriteCharacters</w:t>
       </w:r>
+      <w:proofErr w:type="spellEnd"/>
       <w:r>
         <w:t xml:space="preserve"> controller must support the following </w:t>
       </w:r>
@@ -164,7 +176,15 @@
         </w:numPr>
       </w:pPr>
       <w:r>
-        <w:t>Return a JSON array of all of the favorite characters currently stored on the server.</w:t>
+        <w:t xml:space="preserve">Return a JSON array of </w:t>
+      </w:r>
+      <w:proofErr w:type="gramStart"/>
+      <w:r>
+        <w:t>all of</w:t>
+      </w:r>
+      <w:proofErr w:type="gramEnd"/>
+      <w:r>
+        <w:t xml:space="preserve"> the favorite characters currently stored on the server.</w:t>
       </w:r>
     </w:p>
     <w:p>
@@ -263,11 +283,16 @@
         </w:numPr>
       </w:pPr>
       <w:r>
-        <w:t>Accept JSON data for FirstName, Last</w:t>
+        <w:t xml:space="preserve">Accept JSON data for FirstName, </w:t>
+      </w:r>
+      <w:proofErr w:type="spellStart"/>
+      <w:r>
+        <w:t>Last</w:t>
       </w:r>
       <w:r>
         <w:t>Name</w:t>
       </w:r>
+      <w:proofErr w:type="spellEnd"/>
       <w:r>
         <w:t>, and Character</w:t>
       </w:r>
@@ -368,7 +393,15 @@
         </w:numPr>
       </w:pPr>
       <w:r>
-        <w:t>Return a list of views for a particular favorite character stored on the server.</w:t>
+        <w:t xml:space="preserve">Return a list of views for a </w:t>
+      </w:r>
+      <w:proofErr w:type="gramStart"/>
+      <w:r>
+        <w:t>particular favorite</w:t>
+      </w:r>
+      <w:proofErr w:type="gramEnd"/>
+      <w:r>
+        <w:t xml:space="preserve"> character stored on the server.</w:t>
       </w:r>
     </w:p>
     <w:p>
@@ -416,7 +449,15 @@
         <w:t>y/</w:t>
       </w:r>
       <w:r>
-        <w:t>value pair, “ViewDate.”</w:t>
+        <w:t>value pair, “</w:t>
+      </w:r>
+      <w:proofErr w:type="spellStart"/>
+      <w:r>
+        <w:t>ViewDate</w:t>
+      </w:r>
+      <w:proofErr w:type="spellEnd"/>
+      <w:r>
+        <w:t>.”</w:t>
       </w:r>
     </w:p>
     <w:p>
@@ -430,8 +471,13 @@
       <w:r>
         <w:t xml:space="preserve">Validate that </w:t>
       </w:r>
-      <w:r>
-        <w:t>ViewDate is not empty</w:t>
+      <w:proofErr w:type="spellStart"/>
+      <w:r>
+        <w:t>ViewDate</w:t>
+      </w:r>
+      <w:proofErr w:type="spellEnd"/>
+      <w:r>
+        <w:t xml:space="preserve"> is not empty</w:t>
       </w:r>
       <w:r>
         <w:t>.</w:t>
@@ -526,7 +572,16 @@
         </w:numPr>
       </w:pPr>
       <w:r>
-        <w:t>No service or data classes can have any http, request, or response references.</w:t>
+        <w:t xml:space="preserve">Non-controller </w:t>
+      </w:r>
+      <w:r>
+        <w:t xml:space="preserve">classes </w:t>
+      </w:r>
+      <w:r>
+        <w:t xml:space="preserve">must not </w:t>
+      </w:r>
+      <w:r>
+        <w:t>have any http, request, or response references.</w:t>
       </w:r>
       <w:bookmarkStart w:id="0" w:name="_GoBack"/>
       <w:bookmarkEnd w:id="0"/>
@@ -585,9 +640,11 @@
       <w:r>
         <w:t xml:space="preserve"> with </w:t>
       </w:r>
+      <w:proofErr w:type="spellStart"/>
       <w:r>
         <w:t>WebApi</w:t>
       </w:r>
+      <w:proofErr w:type="spellEnd"/>
       <w:r>
         <w:t xml:space="preserve">, or </w:t>
       </w:r>
@@ -629,7 +686,15 @@
         <w:tab/>
       </w:r>
       <w:r>
-        <w:t>Add a new endpoint for deleting a particular favorite character out of the list.</w:t>
+        <w:t xml:space="preserve">Add a new endpoint for deleting a </w:t>
+      </w:r>
+      <w:proofErr w:type="gramStart"/>
+      <w:r>
+        <w:t>particular favorite</w:t>
+      </w:r>
+      <w:proofErr w:type="gramEnd"/>
+      <w:r>
+        <w:t xml:space="preserve"> character out of the list.</w:t>
       </w:r>
     </w:p>
     <w:p>
@@ -660,7 +725,15 @@
         <w:tab/>
       </w:r>
       <w:r>
-        <w:t>Add a new endpoint for retrieving a particular view from a particular favorite character.</w:t>
+        <w:t xml:space="preserve">Add a new endpoint for retrieving a </w:t>
+      </w:r>
+      <w:proofErr w:type="gramStart"/>
+      <w:r>
+        <w:t>particular view</w:t>
+      </w:r>
+      <w:proofErr w:type="gramEnd"/>
+      <w:r>
+        <w:t xml:space="preserve"> from a particular favorite character.</w:t>
       </w:r>
     </w:p>
     <w:p>
@@ -685,7 +758,15 @@
         <w:ind w:left="720" w:firstLine="720"/>
       </w:pPr>
       <w:r>
-        <w:t>Add middleware or a filter to your server that will reject the request before the controller code is executed if the verb is POST, PUT, or PATCH and the content type isn’t application/json.</w:t>
+        <w:t>Add middleware or a filter to your server that will reject the request before the controller code is executed if the verb is POST, PUT, or PATCH and the content type isn’t application/</w:t>
+      </w:r>
+      <w:proofErr w:type="spellStart"/>
+      <w:r>
+        <w:t>json</w:t>
+      </w:r>
+      <w:proofErr w:type="spellEnd"/>
+      <w:r>
+        <w:t>.</w:t>
       </w:r>
     </w:p>
     <w:p>

</xml_diff>